<commit_message>
changed readme, added docs
</commit_message>
<xml_diff>
--- a/Documents/Сопроводительное письмо.docx
+++ b/Documents/Сопроводительное письмо.docx
@@ -1,6 +1,6 @@
 
 <file path=word/document.xml><?xml version="1.0" encoding="utf-8"?>
-<w:document xmlns:wpc="http://schemas.microsoft.com/office/word/2010/wordprocessingCanvas" xmlns:cx="http://schemas.microsoft.com/office/drawing/2014/chartex" xmlns:cx1="http://schemas.microsoft.com/office/drawing/2015/9/8/chartex" xmlns:cx2="http://schemas.microsoft.com/office/drawing/2015/10/21/chartex" xmlns:cx3="http://schemas.microsoft.com/office/drawing/2016/5/9/chartex" xmlns:cx4="http://schemas.microsoft.com/office/drawing/2016/5/10/chartex" xmlns:cx5="http://schemas.microsoft.com/office/drawing/2016/5/11/chartex" xmlns:cx6="http://schemas.microsoft.com/office/drawing/2016/5/12/chartex" xmlns:cx7="http://schemas.microsoft.com/office/drawing/2016/5/13/chartex" xmlns:cx8="http://schemas.microsoft.com/office/drawing/2016/5/14/chartex" xmlns:mc="http://schemas.openxmlformats.org/markup-compatibility/2006" xmlns:aink="http://schemas.microsoft.com/office/drawing/2016/ink" xmlns:am3d="http://schemas.microsoft.com/office/drawing/2017/model3d" xmlns:o="urn:schemas-microsoft-com:office:office" xmlns:r="http://schemas.openxmlformats.org/officeDocument/2006/relationships" xmlns:m="http://schemas.openxmlformats.org/officeDocument/2006/math" xmlns:v="urn:schemas-microsoft-com:vml" xmlns:wp14="http://schemas.microsoft.com/office/word/2010/wordprocessingDrawing" xmlns:wp="http://schemas.openxmlformats.org/drawingml/2006/wordprocessingDrawing" xmlns:w10="urn:schemas-microsoft-com:office:word" xmlns:w="http://schemas.openxmlformats.org/wordprocessingml/2006/main" xmlns:w14="http://schemas.microsoft.com/office/word/2010/wordml" xmlns:w15="http://schemas.microsoft.com/office/word/2012/wordml" xmlns:w16cex="http://schemas.microsoft.com/office/word/2018/wordml/cex" xmlns:w16cid="http://schemas.microsoft.com/office/word/2016/wordml/cid" xmlns:w16="http://schemas.microsoft.com/office/word/2018/wordml" xmlns:w16sdtdh="http://schemas.microsoft.com/office/word/2020/wordml/sdtdatahash" xmlns:w16se="http://schemas.microsoft.com/office/word/2015/wordml/symex" xmlns:wpg="http://schemas.microsoft.com/office/word/2010/wordprocessingGroup" xmlns:wpi="http://schemas.microsoft.com/office/word/2010/wordprocessingInk" xmlns:wne="http://schemas.microsoft.com/office/word/2006/wordml" xmlns:wps="http://schemas.microsoft.com/office/word/2010/wordprocessingShape" mc:Ignorable="w14 w15 w16se w16cid w16 w16cex w16sdtdh wp14">
+<w:document xmlns:wpc="http://schemas.microsoft.com/office/word/2010/wordprocessingCanvas" xmlns:cx="http://schemas.microsoft.com/office/drawing/2014/chartex" xmlns:cx1="http://schemas.microsoft.com/office/drawing/2015/9/8/chartex" xmlns:cx2="http://schemas.microsoft.com/office/drawing/2015/10/21/chartex" xmlns:cx3="http://schemas.microsoft.com/office/drawing/2016/5/9/chartex" xmlns:cx4="http://schemas.microsoft.com/office/drawing/2016/5/10/chartex" xmlns:cx5="http://schemas.microsoft.com/office/drawing/2016/5/11/chartex" xmlns:cx6="http://schemas.microsoft.com/office/drawing/2016/5/12/chartex" xmlns:cx7="http://schemas.microsoft.com/office/drawing/2016/5/13/chartex" xmlns:cx8="http://schemas.microsoft.com/office/drawing/2016/5/14/chartex" xmlns:mc="http://schemas.openxmlformats.org/markup-compatibility/2006" xmlns:aink="http://schemas.microsoft.com/office/drawing/2016/ink" xmlns:am3d="http://schemas.microsoft.com/office/drawing/2017/model3d" xmlns:o="urn:schemas-microsoft-com:office:office" xmlns:oel="http://schemas.microsoft.com/office/2019/extlst" xmlns:r="http://schemas.openxmlformats.org/officeDocument/2006/relationships" xmlns:m="http://schemas.openxmlformats.org/officeDocument/2006/math" xmlns:v="urn:schemas-microsoft-com:vml" xmlns:wp14="http://schemas.microsoft.com/office/word/2010/wordprocessingDrawing" xmlns:wp="http://schemas.openxmlformats.org/drawingml/2006/wordprocessingDrawing" xmlns:w10="urn:schemas-microsoft-com:office:word" xmlns:w="http://schemas.openxmlformats.org/wordprocessingml/2006/main" xmlns:w14="http://schemas.microsoft.com/office/word/2010/wordml" xmlns:w15="http://schemas.microsoft.com/office/word/2012/wordml" xmlns:w16cex="http://schemas.microsoft.com/office/word/2018/wordml/cex" xmlns:w16cid="http://schemas.microsoft.com/office/word/2016/wordml/cid" xmlns:w16="http://schemas.microsoft.com/office/word/2018/wordml" xmlns:w16du="http://schemas.microsoft.com/office/word/2023/wordml/word16du" xmlns:w16sdtdh="http://schemas.microsoft.com/office/word/2020/wordml/sdtdatahash" xmlns:w16se="http://schemas.microsoft.com/office/word/2015/wordml/symex" xmlns:wpg="http://schemas.microsoft.com/office/word/2010/wordprocessingGroup" xmlns:wpi="http://schemas.microsoft.com/office/word/2010/wordprocessingInk" xmlns:wne="http://schemas.microsoft.com/office/word/2006/wordml" xmlns:wps="http://schemas.microsoft.com/office/word/2010/wordprocessingShape" mc:Ignorable="w14 w15 w16se w16cid w16 w16cex w16sdtdh w16du wp14">
   <w:body>
     <w:p>
       <w:pPr>
@@ -70,7 +70,28 @@
           <w:rFonts w:cs="Times New Roman"/>
           <w:szCs w:val="28"/>
         </w:rPr>
-        <w:t>От:</w:t>
+        <w:t>От</w:t>
+      </w:r>
+      <w:r>
+        <w:rPr>
+          <w:rFonts w:cs="Times New Roman"/>
+          <w:szCs w:val="28"/>
+        </w:rPr>
+        <w:t xml:space="preserve"> </w:t>
+      </w:r>
+      <w:r>
+        <w:rPr>
+          <w:rFonts w:cs="Times New Roman"/>
+          <w:szCs w:val="28"/>
+        </w:rPr>
+        <w:t>команды 8-7 в составе</w:t>
+      </w:r>
+      <w:r>
+        <w:rPr>
+          <w:rFonts w:cs="Times New Roman"/>
+          <w:szCs w:val="28"/>
+        </w:rPr>
+        <w:t>:</w:t>
       </w:r>
     </w:p>
     <w:p>
@@ -165,7 +186,28 @@
           <w:rFonts w:cs="Times New Roman"/>
           <w:szCs w:val="28"/>
         </w:rPr>
-        <w:t xml:space="preserve">Мы, команда студентов факультета компьютерных наук ВГУ, рады представить вам наш проект </w:t>
+        <w:t>Мы, команда студентов факультета компьютерных наук ВГУ</w:t>
+      </w:r>
+      <w:r>
+        <w:rPr>
+          <w:rFonts w:cs="Times New Roman"/>
+          <w:szCs w:val="28"/>
+        </w:rPr>
+        <w:t xml:space="preserve"> 3(4) </w:t>
+      </w:r>
+      <w:r>
+        <w:rPr>
+          <w:rFonts w:cs="Times New Roman"/>
+          <w:szCs w:val="28"/>
+        </w:rPr>
+        <w:t>курса 8 группы</w:t>
+      </w:r>
+      <w:r>
+        <w:rPr>
+          <w:rFonts w:cs="Times New Roman"/>
+          <w:szCs w:val="28"/>
+        </w:rPr>
+        <w:t xml:space="preserve">, рады представить вам наш проект </w:t>
       </w:r>
       <w:r>
         <w:rPr>
@@ -477,7 +519,7 @@
           <w:szCs w:val="28"/>
           <w:lang w:eastAsia="ru-RU"/>
         </w:rPr>
-        <w:t>-</w:t>
+        <w:t xml:space="preserve"> </w:t>
       </w:r>
       <w:r>
         <w:rPr>
@@ -558,7 +600,25 @@
           <w:szCs w:val="28"/>
           <w:lang w:val="en-US" w:eastAsia="ru-RU"/>
         </w:rPr>
-        <w:t>Fronted</w:t>
+        <w:t>Fronte</w:t>
+      </w:r>
+      <w:r>
+        <w:rPr>
+          <w:rFonts w:cs="Times New Roman"/>
+          <w:bCs/>
+          <w:szCs w:val="28"/>
+          <w:lang w:val="en-US" w:eastAsia="ru-RU"/>
+        </w:rPr>
+        <w:t>n</w:t>
+      </w:r>
+      <w:r>
+        <w:rPr>
+          <w:rFonts w:cs="Times New Roman"/>
+          <w:bCs/>
+          <w:szCs w:val="28"/>
+          <w:lang w:val="en-US" w:eastAsia="ru-RU"/>
+        </w:rPr>
+        <w:t>d</w:t>
       </w:r>
       <w:r>
         <w:rPr>
@@ -605,6 +665,618 @@
         </w:rPr>
         <w:t>).</w:t>
       </w:r>
+      <w:r>
+        <w:rPr>
+          <w:rFonts w:cs="Times New Roman"/>
+          <w:bCs/>
+          <w:szCs w:val="28"/>
+          <w:lang w:eastAsia="ru-RU"/>
+        </w:rPr>
+        <w:t xml:space="preserve"> </w:t>
+      </w:r>
+      <w:r>
+        <w:rPr>
+          <w:rFonts w:cs="Times New Roman"/>
+          <w:bCs/>
+          <w:szCs w:val="28"/>
+          <w:lang w:eastAsia="ru-RU"/>
+        </w:rPr>
+        <w:t>Участники команды претендуют на оценку 3 в связи с нарушением установленных сроков сдачи проекта. Это случилось по следующим причинам:</w:t>
+      </w:r>
+    </w:p>
+    <w:p>
+      <w:pPr>
+        <w:rPr>
+          <w:rFonts w:cs="Times New Roman"/>
+          <w:bCs/>
+          <w:szCs w:val="28"/>
+          <w:lang w:eastAsia="ru-RU"/>
+        </w:rPr>
+      </w:pPr>
+      <w:r>
+        <w:rPr>
+          <w:rFonts w:cs="Times New Roman"/>
+          <w:bCs/>
+          <w:szCs w:val="28"/>
+          <w:lang w:eastAsia="ru-RU"/>
+        </w:rPr>
+        <w:t>— Недостаточно частое обсуждение хода работы в команде;</w:t>
+      </w:r>
+    </w:p>
+    <w:p>
+      <w:pPr>
+        <w:rPr>
+          <w:rFonts w:cs="Times New Roman"/>
+          <w:bCs/>
+          <w:szCs w:val="28"/>
+          <w:lang w:eastAsia="ru-RU"/>
+        </w:rPr>
+      </w:pPr>
+      <w:r>
+        <w:rPr>
+          <w:rFonts w:cs="Times New Roman"/>
+          <w:bCs/>
+          <w:szCs w:val="28"/>
+          <w:lang w:eastAsia="ru-RU"/>
+        </w:rPr>
+        <w:t>— Нехватка опыта;</w:t>
+      </w:r>
+    </w:p>
+    <w:p>
+      <w:pPr>
+        <w:rPr>
+          <w:rFonts w:cs="Times New Roman"/>
+          <w:bCs/>
+          <w:szCs w:val="28"/>
+          <w:lang w:eastAsia="ru-RU"/>
+        </w:rPr>
+      </w:pPr>
+      <w:r>
+        <w:rPr>
+          <w:rFonts w:cs="Times New Roman"/>
+          <w:bCs/>
+          <w:szCs w:val="28"/>
+          <w:lang w:eastAsia="ru-RU"/>
+        </w:rPr>
+        <w:t>— Неявное распределение обязанностей;</w:t>
+      </w:r>
+    </w:p>
+    <w:p>
+      <w:pPr>
+        <w:rPr>
+          <w:rFonts w:cs="Times New Roman"/>
+          <w:bCs/>
+          <w:szCs w:val="28"/>
+          <w:lang w:eastAsia="ru-RU"/>
+        </w:rPr>
+      </w:pPr>
+      <w:r>
+        <w:rPr>
+          <w:rFonts w:cs="Times New Roman"/>
+          <w:bCs/>
+          <w:szCs w:val="28"/>
+          <w:lang w:eastAsia="ru-RU"/>
+        </w:rPr>
+        <w:t>— Не</w:t>
+      </w:r>
+      <w:r>
+        <w:rPr>
+          <w:rFonts w:cs="Times New Roman"/>
+          <w:bCs/>
+          <w:szCs w:val="28"/>
+          <w:lang w:eastAsia="ru-RU"/>
+        </w:rPr>
+        <w:t>эффективная работа команды.</w:t>
+      </w:r>
+    </w:p>
+    <w:p>
+      <w:pPr>
+        <w:rPr>
+          <w:rFonts w:cs="Times New Roman"/>
+          <w:bCs/>
+          <w:szCs w:val="28"/>
+          <w:lang w:eastAsia="ru-RU"/>
+        </w:rPr>
+      </w:pPr>
+    </w:p>
+    <w:p>
+      <w:pPr>
+        <w:rPr>
+          <w:rFonts w:cs="Times New Roman"/>
+          <w:bCs/>
+          <w:szCs w:val="28"/>
+          <w:lang w:eastAsia="ru-RU"/>
+        </w:rPr>
+      </w:pPr>
+      <w:r>
+        <w:rPr>
+          <w:rFonts w:cs="Times New Roman"/>
+          <w:bCs/>
+          <w:szCs w:val="28"/>
+          <w:lang w:eastAsia="ru-RU"/>
+        </w:rPr>
+        <w:t>Обновления проекта с 25.06.2024:</w:t>
+      </w:r>
+    </w:p>
+    <w:p>
+      <w:pPr>
+        <w:rPr>
+          <w:rFonts w:cs="Times New Roman"/>
+          <w:bCs/>
+          <w:szCs w:val="28"/>
+          <w:lang w:eastAsia="ru-RU"/>
+        </w:rPr>
+      </w:pPr>
+      <w:r>
+        <w:rPr>
+          <w:rFonts w:cs="Times New Roman"/>
+          <w:bCs/>
+          <w:szCs w:val="28"/>
+          <w:lang w:eastAsia="ru-RU"/>
+        </w:rPr>
+        <w:t>— Доделан API для работы с клиентской частью приложения</w:t>
+      </w:r>
+      <w:r>
+        <w:rPr>
+          <w:rFonts w:cs="Times New Roman"/>
+          <w:bCs/>
+          <w:szCs w:val="28"/>
+          <w:lang w:eastAsia="ru-RU"/>
+        </w:rPr>
+        <w:t>;</w:t>
+      </w:r>
+    </w:p>
+    <w:p>
+      <w:pPr>
+        <w:rPr>
+          <w:rFonts w:cs="Times New Roman"/>
+          <w:bCs/>
+          <w:szCs w:val="28"/>
+          <w:lang w:eastAsia="ru-RU"/>
+        </w:rPr>
+      </w:pPr>
+      <w:r>
+        <w:rPr>
+          <w:rFonts w:cs="Times New Roman"/>
+          <w:bCs/>
+          <w:szCs w:val="28"/>
+          <w:lang w:eastAsia="ru-RU"/>
+        </w:rPr>
+        <w:t>— Приложение развернуто на сервере</w:t>
+      </w:r>
+      <w:r>
+        <w:rPr>
+          <w:rFonts w:cs="Times New Roman"/>
+          <w:bCs/>
+          <w:szCs w:val="28"/>
+          <w:lang w:eastAsia="ru-RU"/>
+        </w:rPr>
+        <w:t>;</w:t>
+      </w:r>
+    </w:p>
+    <w:p>
+      <w:pPr>
+        <w:rPr>
+          <w:rFonts w:cs="Times New Roman"/>
+          <w:bCs/>
+          <w:szCs w:val="28"/>
+          <w:lang w:eastAsia="ru-RU"/>
+        </w:rPr>
+      </w:pPr>
+      <w:r>
+        <w:rPr>
+          <w:rFonts w:cs="Times New Roman"/>
+          <w:bCs/>
+          <w:szCs w:val="28"/>
+          <w:lang w:eastAsia="ru-RU"/>
+        </w:rPr>
+        <w:t>— Добавлен Nginx для проксирования запросов</w:t>
+      </w:r>
+      <w:r>
+        <w:rPr>
+          <w:rFonts w:cs="Times New Roman"/>
+          <w:bCs/>
+          <w:szCs w:val="28"/>
+          <w:lang w:eastAsia="ru-RU"/>
+        </w:rPr>
+        <w:t>;</w:t>
+      </w:r>
+    </w:p>
+    <w:p>
+      <w:pPr>
+        <w:rPr>
+          <w:rFonts w:cs="Times New Roman"/>
+          <w:bCs/>
+          <w:szCs w:val="28"/>
+          <w:lang w:eastAsia="ru-RU"/>
+        </w:rPr>
+      </w:pPr>
+      <w:r>
+        <w:rPr>
+          <w:rFonts w:cs="Times New Roman"/>
+          <w:bCs/>
+          <w:szCs w:val="28"/>
+          <w:lang w:eastAsia="ru-RU"/>
+        </w:rPr>
+        <w:lastRenderedPageBreak/>
+        <w:t>— Созданы SSL-сертификаты для домена и MinIO</w:t>
+      </w:r>
+      <w:r>
+        <w:rPr>
+          <w:rFonts w:cs="Times New Roman"/>
+          <w:bCs/>
+          <w:szCs w:val="28"/>
+          <w:lang w:eastAsia="ru-RU"/>
+        </w:rPr>
+        <w:t>;</w:t>
+      </w:r>
+    </w:p>
+    <w:p>
+      <w:pPr>
+        <w:rPr>
+          <w:rFonts w:cs="Times New Roman"/>
+          <w:bCs/>
+          <w:szCs w:val="28"/>
+          <w:lang w:eastAsia="ru-RU"/>
+        </w:rPr>
+      </w:pPr>
+      <w:r>
+        <w:rPr>
+          <w:rFonts w:cs="Times New Roman"/>
+          <w:bCs/>
+          <w:szCs w:val="28"/>
+          <w:lang w:eastAsia="ru-RU"/>
+        </w:rPr>
+        <w:t>— В общей сложности произведено 57 коммитов</w:t>
+      </w:r>
+      <w:r>
+        <w:rPr>
+          <w:rFonts w:cs="Times New Roman"/>
+          <w:bCs/>
+          <w:szCs w:val="28"/>
+          <w:lang w:eastAsia="ru-RU"/>
+        </w:rPr>
+        <w:t>;</w:t>
+      </w:r>
+    </w:p>
+    <w:p>
+      <w:pPr>
+        <w:rPr>
+          <w:rFonts w:cs="Times New Roman"/>
+          <w:bCs/>
+          <w:szCs w:val="28"/>
+          <w:lang w:eastAsia="ru-RU"/>
+        </w:rPr>
+      </w:pPr>
+      <w:r>
+        <w:rPr>
+          <w:rFonts w:cs="Times New Roman"/>
+          <w:bCs/>
+          <w:szCs w:val="28"/>
+          <w:lang w:eastAsia="ru-RU"/>
+        </w:rPr>
+        <w:t>— Создано 9 страниц, из которых основные: заглавная страница, страница создания объявлений</w:t>
+      </w:r>
+      <w:r>
+        <w:rPr>
+          <w:rFonts w:cs="Times New Roman"/>
+          <w:bCs/>
+          <w:szCs w:val="28"/>
+          <w:lang w:eastAsia="ru-RU"/>
+        </w:rPr>
+        <w:t>;</w:t>
+      </w:r>
+    </w:p>
+    <w:p>
+      <w:pPr>
+        <w:rPr>
+          <w:rFonts w:cs="Times New Roman"/>
+          <w:bCs/>
+          <w:szCs w:val="28"/>
+          <w:lang w:eastAsia="ru-RU"/>
+        </w:rPr>
+      </w:pPr>
+      <w:r>
+        <w:rPr>
+          <w:rFonts w:cs="Times New Roman"/>
+          <w:bCs/>
+          <w:szCs w:val="28"/>
+          <w:lang w:eastAsia="ru-RU"/>
+        </w:rPr>
+        <w:t>— Создано 12 элементов страниц, такие как навигационная панель или превью объявления</w:t>
+      </w:r>
+      <w:r>
+        <w:rPr>
+          <w:rFonts w:cs="Times New Roman"/>
+          <w:bCs/>
+          <w:szCs w:val="28"/>
+          <w:lang w:eastAsia="ru-RU"/>
+        </w:rPr>
+        <w:t>;</w:t>
+      </w:r>
+    </w:p>
+    <w:p>
+      <w:pPr>
+        <w:rPr>
+          <w:rFonts w:cs="Times New Roman"/>
+          <w:bCs/>
+          <w:szCs w:val="28"/>
+          <w:lang w:eastAsia="ru-RU"/>
+        </w:rPr>
+      </w:pPr>
+      <w:r>
+        <w:rPr>
+          <w:rFonts w:cs="Times New Roman"/>
+          <w:bCs/>
+          <w:szCs w:val="28"/>
+          <w:lang w:eastAsia="ru-RU"/>
+        </w:rPr>
+        <w:t>— Подключена аналитика в виде Яндекс Метрики</w:t>
+      </w:r>
+      <w:r>
+        <w:rPr>
+          <w:rFonts w:cs="Times New Roman"/>
+          <w:bCs/>
+          <w:szCs w:val="28"/>
+          <w:lang w:eastAsia="ru-RU"/>
+        </w:rPr>
+        <w:t>;</w:t>
+      </w:r>
+    </w:p>
+    <w:p>
+      <w:pPr>
+        <w:rPr>
+          <w:rFonts w:cs="Times New Roman"/>
+          <w:bCs/>
+          <w:szCs w:val="28"/>
+          <w:lang w:eastAsia="ru-RU"/>
+        </w:rPr>
+      </w:pPr>
+      <w:r>
+        <w:rPr>
+          <w:rFonts w:cs="Times New Roman"/>
+          <w:bCs/>
+          <w:szCs w:val="28"/>
+          <w:lang w:eastAsia="ru-RU"/>
+        </w:rPr>
+        <w:t>— Добавлено состояние авторизации.</w:t>
+      </w:r>
+    </w:p>
+    <w:p>
+      <w:pPr>
+        <w:rPr>
+          <w:rFonts w:cs="Times New Roman"/>
+          <w:bCs/>
+          <w:szCs w:val="28"/>
+          <w:lang w:eastAsia="ru-RU"/>
+        </w:rPr>
+      </w:pPr>
+    </w:p>
+    <w:p>
+      <w:pPr>
+        <w:rPr>
+          <w:rFonts w:cs="Times New Roman"/>
+          <w:bCs/>
+          <w:szCs w:val="28"/>
+          <w:lang w:eastAsia="ru-RU"/>
+        </w:rPr>
+      </w:pPr>
+      <w:r>
+        <w:rPr>
+          <w:rFonts w:cs="Times New Roman"/>
+          <w:bCs/>
+          <w:szCs w:val="28"/>
+          <w:lang w:eastAsia="ru-RU"/>
+        </w:rPr>
+        <w:t>Обновления проекта с 18.10.2024:</w:t>
+      </w:r>
+    </w:p>
+    <w:p>
+      <w:pPr>
+        <w:rPr>
+          <w:rFonts w:cs="Times New Roman"/>
+          <w:bCs/>
+          <w:szCs w:val="28"/>
+          <w:lang w:eastAsia="ru-RU"/>
+        </w:rPr>
+      </w:pPr>
+      <w:r>
+        <w:rPr>
+          <w:rFonts w:cs="Times New Roman"/>
+          <w:bCs/>
+          <w:szCs w:val="28"/>
+          <w:lang w:eastAsia="ru-RU"/>
+        </w:rPr>
+        <w:t>— Добавлены ссылки на сервисы (Яндекс Метрика, Miro, Jira);</w:t>
+      </w:r>
+    </w:p>
+    <w:p>
+      <w:pPr>
+        <w:rPr>
+          <w:rFonts w:cs="Times New Roman"/>
+          <w:bCs/>
+          <w:szCs w:val="28"/>
+          <w:lang w:eastAsia="ru-RU"/>
+        </w:rPr>
+      </w:pPr>
+      <w:r>
+        <w:rPr>
+          <w:rFonts w:cs="Times New Roman"/>
+          <w:bCs/>
+          <w:szCs w:val="28"/>
+          <w:lang w:eastAsia="ru-RU"/>
+        </w:rPr>
+        <w:t xml:space="preserve">— Создана демонстрация </w:t>
+      </w:r>
+      <w:r>
+        <w:rPr>
+          <w:rFonts w:cs="Times New Roman"/>
+          <w:bCs/>
+          <w:szCs w:val="28"/>
+          <w:lang w:eastAsia="ru-RU"/>
+        </w:rPr>
+        <w:t>работы веб-приложения</w:t>
+      </w:r>
+      <w:r>
+        <w:rPr>
+          <w:rFonts w:cs="Times New Roman"/>
+          <w:bCs/>
+          <w:szCs w:val="28"/>
+          <w:lang w:eastAsia="ru-RU"/>
+        </w:rPr>
+        <w:t>;</w:t>
+      </w:r>
+    </w:p>
+    <w:p>
+      <w:pPr>
+        <w:rPr>
+          <w:rFonts w:cs="Times New Roman"/>
+          <w:bCs/>
+          <w:szCs w:val="28"/>
+          <w:lang w:eastAsia="ru-RU"/>
+        </w:rPr>
+      </w:pPr>
+      <w:r>
+        <w:rPr>
+          <w:rFonts w:cs="Times New Roman"/>
+          <w:bCs/>
+          <w:szCs w:val="28"/>
+          <w:lang w:eastAsia="ru-RU"/>
+        </w:rPr>
+        <w:t>— До</w:t>
+      </w:r>
+      <w:r>
+        <w:rPr>
+          <w:rFonts w:cs="Times New Roman"/>
+          <w:bCs/>
+          <w:szCs w:val="28"/>
+          <w:lang w:eastAsia="ru-RU"/>
+        </w:rPr>
+        <w:t>бавлена видео</w:t>
+      </w:r>
+      <w:r>
+        <w:rPr>
+          <w:rFonts w:cs="Times New Roman"/>
+          <w:bCs/>
+          <w:szCs w:val="28"/>
+          <w:lang w:eastAsia="ru-RU"/>
+        </w:rPr>
+        <w:t>презентация продукта</w:t>
+      </w:r>
+      <w:r>
+        <w:rPr>
+          <w:rFonts w:cs="Times New Roman"/>
+          <w:bCs/>
+          <w:szCs w:val="28"/>
+          <w:lang w:eastAsia="ru-RU"/>
+        </w:rPr>
+        <w:t>;</w:t>
+      </w:r>
+    </w:p>
+    <w:p>
+      <w:pPr>
+        <w:rPr>
+          <w:rFonts w:cs="Times New Roman"/>
+          <w:bCs/>
+          <w:szCs w:val="28"/>
+          <w:lang w:eastAsia="ru-RU"/>
+        </w:rPr>
+      </w:pPr>
+      <w:r>
+        <w:rPr>
+          <w:rFonts w:cs="Times New Roman"/>
+          <w:bCs/>
+          <w:szCs w:val="28"/>
+          <w:lang w:eastAsia="ru-RU"/>
+        </w:rPr>
+        <w:t>—</w:t>
+      </w:r>
+      <w:r>
+        <w:rPr>
+          <w:rFonts w:cs="Times New Roman"/>
+          <w:bCs/>
+          <w:szCs w:val="28"/>
+          <w:lang w:eastAsia="ru-RU"/>
+        </w:rPr>
+        <w:t xml:space="preserve"> Дополнена презентация;</w:t>
+      </w:r>
+    </w:p>
+    <w:p>
+      <w:pPr>
+        <w:rPr>
+          <w:rFonts w:cs="Times New Roman"/>
+          <w:bCs/>
+          <w:szCs w:val="28"/>
+          <w:lang w:eastAsia="ru-RU"/>
+        </w:rPr>
+      </w:pPr>
+      <w:r>
+        <w:rPr>
+          <w:rFonts w:cs="Times New Roman"/>
+          <w:bCs/>
+          <w:szCs w:val="28"/>
+          <w:lang w:eastAsia="ru-RU"/>
+        </w:rPr>
+        <w:t>— Опубликованы данные для входа на сайт с пользовательским и администраторским доступом;</w:t>
+      </w:r>
+    </w:p>
+    <w:p>
+      <w:pPr>
+        <w:rPr>
+          <w:rFonts w:cs="Times New Roman"/>
+          <w:bCs/>
+          <w:szCs w:val="28"/>
+          <w:lang w:eastAsia="ru-RU"/>
+        </w:rPr>
+      </w:pPr>
+      <w:r>
+        <w:rPr>
+          <w:rFonts w:cs="Times New Roman"/>
+          <w:bCs/>
+          <w:szCs w:val="28"/>
+          <w:lang w:eastAsia="ru-RU"/>
+        </w:rPr>
+        <w:t>— Добавлены изображения с метриками;</w:t>
+      </w:r>
+    </w:p>
+    <w:p>
+      <w:pPr>
+        <w:rPr>
+          <w:rFonts w:cs="Times New Roman"/>
+          <w:bCs/>
+          <w:szCs w:val="28"/>
+          <w:lang w:eastAsia="ru-RU"/>
+        </w:rPr>
+      </w:pPr>
+      <w:r>
+        <w:rPr>
+          <w:rFonts w:cs="Times New Roman"/>
+          <w:bCs/>
+          <w:szCs w:val="28"/>
+          <w:lang w:eastAsia="ru-RU"/>
+        </w:rPr>
+        <w:t>— Добавлены изображения с основными элементами интерфейса</w:t>
+      </w:r>
+      <w:r>
+        <w:rPr>
+          <w:rFonts w:cs="Times New Roman"/>
+          <w:bCs/>
+          <w:szCs w:val="28"/>
+          <w:lang w:eastAsia="ru-RU"/>
+        </w:rPr>
+        <w:t>.</w:t>
+      </w:r>
+    </w:p>
+    <w:p>
+      <w:pPr>
+        <w:ind w:firstLine="0"/>
+        <w:rPr>
+          <w:rFonts w:cs="Times New Roman"/>
+          <w:bCs/>
+          <w:szCs w:val="28"/>
+          <w:lang w:eastAsia="ru-RU"/>
+        </w:rPr>
+      </w:pPr>
     </w:p>
     <w:p>
       <w:pPr>
@@ -627,9 +1299,9 @@
     </w:p>
     <w:p>
       <w:pPr>
-        <w:ind w:firstLine="0"/>
-        <w:rPr>
-          <w:rFonts w:cs="Times New Roman"/>
+        <w:rPr>
+          <w:rFonts w:cs="Times New Roman"/>
+          <w:bCs/>
           <w:szCs w:val="28"/>
           <w:lang w:eastAsia="ru-RU"/>
         </w:rPr>
@@ -805,7 +1477,7 @@
 </file>
 
 <file path=word/numbering.xml><?xml version="1.0" encoding="utf-8"?>
-<w:numbering xmlns:wpc="http://schemas.microsoft.com/office/word/2010/wordprocessingCanvas" xmlns:cx="http://schemas.microsoft.com/office/drawing/2014/chartex" xmlns:cx1="http://schemas.microsoft.com/office/drawing/2015/9/8/chartex" xmlns:cx2="http://schemas.microsoft.com/office/drawing/2015/10/21/chartex" xmlns:cx3="http://schemas.microsoft.com/office/drawing/2016/5/9/chartex" xmlns:cx4="http://schemas.microsoft.com/office/drawing/2016/5/10/chartex" xmlns:cx5="http://schemas.microsoft.com/office/drawing/2016/5/11/chartex" xmlns:cx6="http://schemas.microsoft.com/office/drawing/2016/5/12/chartex" xmlns:cx7="http://schemas.microsoft.com/office/drawing/2016/5/13/chartex" xmlns:cx8="http://schemas.microsoft.com/office/drawing/2016/5/14/chartex" xmlns:mc="http://schemas.openxmlformats.org/markup-compatibility/2006" xmlns:aink="http://schemas.microsoft.com/office/drawing/2016/ink" xmlns:am3d="http://schemas.microsoft.com/office/drawing/2017/model3d" xmlns:o="urn:schemas-microsoft-com:office:office" xmlns:r="http://schemas.openxmlformats.org/officeDocument/2006/relationships" xmlns:m="http://schemas.openxmlformats.org/officeDocument/2006/math" xmlns:v="urn:schemas-microsoft-com:vml" xmlns:wp14="http://schemas.microsoft.com/office/word/2010/wordprocessingDrawing" xmlns:wp="http://schemas.openxmlformats.org/drawingml/2006/wordprocessingDrawing" xmlns:w10="urn:schemas-microsoft-com:office:word" xmlns:w="http://schemas.openxmlformats.org/wordprocessingml/2006/main" xmlns:w14="http://schemas.microsoft.com/office/word/2010/wordml" xmlns:w15="http://schemas.microsoft.com/office/word/2012/wordml" xmlns:w16cex="http://schemas.microsoft.com/office/word/2018/wordml/cex" xmlns:w16cid="http://schemas.microsoft.com/office/word/2016/wordml/cid" xmlns:w16="http://schemas.microsoft.com/office/word/2018/wordml" xmlns:w16sdtdh="http://schemas.microsoft.com/office/word/2020/wordml/sdtdatahash" xmlns:w16se="http://schemas.microsoft.com/office/word/2015/wordml/symex" xmlns:wpg="http://schemas.microsoft.com/office/word/2010/wordprocessingGroup" xmlns:wpi="http://schemas.microsoft.com/office/word/2010/wordprocessingInk" xmlns:wne="http://schemas.microsoft.com/office/word/2006/wordml" xmlns:wps="http://schemas.microsoft.com/office/word/2010/wordprocessingShape" mc:Ignorable="w14 w15 w16se w16cid w16 w16cex w16sdtdh wp14">
+<w:numbering xmlns:wpc="http://schemas.microsoft.com/office/word/2010/wordprocessingCanvas" xmlns:cx="http://schemas.microsoft.com/office/drawing/2014/chartex" xmlns:cx1="http://schemas.microsoft.com/office/drawing/2015/9/8/chartex" xmlns:cx2="http://schemas.microsoft.com/office/drawing/2015/10/21/chartex" xmlns:cx3="http://schemas.microsoft.com/office/drawing/2016/5/9/chartex" xmlns:cx4="http://schemas.microsoft.com/office/drawing/2016/5/10/chartex" xmlns:cx5="http://schemas.microsoft.com/office/drawing/2016/5/11/chartex" xmlns:cx6="http://schemas.microsoft.com/office/drawing/2016/5/12/chartex" xmlns:cx7="http://schemas.microsoft.com/office/drawing/2016/5/13/chartex" xmlns:cx8="http://schemas.microsoft.com/office/drawing/2016/5/14/chartex" xmlns:mc="http://schemas.openxmlformats.org/markup-compatibility/2006" xmlns:aink="http://schemas.microsoft.com/office/drawing/2016/ink" xmlns:am3d="http://schemas.microsoft.com/office/drawing/2017/model3d" xmlns:o="urn:schemas-microsoft-com:office:office" xmlns:oel="http://schemas.microsoft.com/office/2019/extlst" xmlns:r="http://schemas.openxmlformats.org/officeDocument/2006/relationships" xmlns:m="http://schemas.openxmlformats.org/officeDocument/2006/math" xmlns:v="urn:schemas-microsoft-com:vml" xmlns:wp14="http://schemas.microsoft.com/office/word/2010/wordprocessingDrawing" xmlns:wp="http://schemas.openxmlformats.org/drawingml/2006/wordprocessingDrawing" xmlns:w10="urn:schemas-microsoft-com:office:word" xmlns:w="http://schemas.openxmlformats.org/wordprocessingml/2006/main" xmlns:w14="http://schemas.microsoft.com/office/word/2010/wordml" xmlns:w15="http://schemas.microsoft.com/office/word/2012/wordml" xmlns:w16cex="http://schemas.microsoft.com/office/word/2018/wordml/cex" xmlns:w16cid="http://schemas.microsoft.com/office/word/2016/wordml/cid" xmlns:w16="http://schemas.microsoft.com/office/word/2018/wordml" xmlns:w16du="http://schemas.microsoft.com/office/word/2023/wordml/word16du" xmlns:w16sdtdh="http://schemas.microsoft.com/office/word/2020/wordml/sdtdatahash" xmlns:w16se="http://schemas.microsoft.com/office/word/2015/wordml/symex" xmlns:wpg="http://schemas.microsoft.com/office/word/2010/wordprocessingGroup" xmlns:wpi="http://schemas.microsoft.com/office/word/2010/wordprocessingInk" xmlns:wne="http://schemas.microsoft.com/office/word/2006/wordml" xmlns:wps="http://schemas.microsoft.com/office/word/2010/wordprocessingShape" mc:Ignorable="w14 w15 w16se w16cid w16 w16cex w16sdtdh w16du wp14">
   <w:abstractNum w:abstractNumId="0" w15:restartNumberingAfterBreak="0">
     <w:nsid w:val="243F4E6F"/>
     <w:multiLevelType w:val="hybridMultilevel"/>
@@ -1133,20 +1805,20 @@
       </w:pPr>
     </w:lvl>
   </w:abstractNum>
-  <w:num w:numId="1">
+  <w:num w:numId="1" w16cid:durableId="1184325201">
     <w:abstractNumId w:val="2"/>
   </w:num>
-  <w:num w:numId="2">
+  <w:num w:numId="2" w16cid:durableId="306790507">
     <w:abstractNumId w:val="1"/>
   </w:num>
-  <w:num w:numId="3">
+  <w:num w:numId="3" w16cid:durableId="1386683612">
     <w:abstractNumId w:val="0"/>
   </w:num>
 </w:numbering>
 </file>
 
 <file path=word/styles.xml><?xml version="1.0" encoding="utf-8"?>
-<w:styles xmlns:mc="http://schemas.openxmlformats.org/markup-compatibility/2006" xmlns:r="http://schemas.openxmlformats.org/officeDocument/2006/relationships" xmlns:w="http://schemas.openxmlformats.org/wordprocessingml/2006/main" xmlns:w14="http://schemas.microsoft.com/office/word/2010/wordml" xmlns:w15="http://schemas.microsoft.com/office/word/2012/wordml" xmlns:w16cex="http://schemas.microsoft.com/office/word/2018/wordml/cex" xmlns:w16cid="http://schemas.microsoft.com/office/word/2016/wordml/cid" xmlns:w16="http://schemas.microsoft.com/office/word/2018/wordml" xmlns:w16sdtdh="http://schemas.microsoft.com/office/word/2020/wordml/sdtdatahash" xmlns:w16se="http://schemas.microsoft.com/office/word/2015/wordml/symex" mc:Ignorable="w14 w15 w16se w16cid w16 w16cex w16sdtdh">
+<w:styles xmlns:mc="http://schemas.openxmlformats.org/markup-compatibility/2006" xmlns:r="http://schemas.openxmlformats.org/officeDocument/2006/relationships" xmlns:w="http://schemas.openxmlformats.org/wordprocessingml/2006/main" xmlns:w14="http://schemas.microsoft.com/office/word/2010/wordml" xmlns:w15="http://schemas.microsoft.com/office/word/2012/wordml" xmlns:w16cex="http://schemas.microsoft.com/office/word/2018/wordml/cex" xmlns:w16cid="http://schemas.microsoft.com/office/word/2016/wordml/cid" xmlns:w16="http://schemas.microsoft.com/office/word/2018/wordml" xmlns:w16du="http://schemas.microsoft.com/office/word/2023/wordml/word16du" xmlns:w16sdtdh="http://schemas.microsoft.com/office/word/2020/wordml/sdtdatahash" xmlns:w16se="http://schemas.microsoft.com/office/word/2015/wordml/symex" mc:Ignorable="w14 w15 w16se w16cid w16 w16cex w16sdtdh w16du">
   <w:docDefaults>
     <w:rPrDefault>
       <w:rPr>

</xml_diff>